<commit_message>
il reste à refactor le rapport et ajouter l,Explication de download
</commit_message>
<xml_diff>
--- a/rapport_2153068_2148614_2145194.docx
+++ b/rapport_2153068_2148614_2145194.docx
@@ -370,8 +370,17 @@
           <w:rFonts w:ascii="Verdana" w:hAnsi="Verdana"/>
           <w:b/>
         </w:rPr>
-        <w:t>Ilias Bakhbukh</w:t>
-      </w:r>
+        <w:t xml:space="preserve">Ilias </w:t>
+      </w:r>
+      <w:proofErr w:type="spellStart"/>
+      <w:r>
+        <w:rPr>
+          <w:rFonts w:ascii="Verdana" w:hAnsi="Verdana"/>
+          <w:b/>
+        </w:rPr>
+        <w:t>Bakhbukh</w:t>
+      </w:r>
+      <w:proofErr w:type="spellEnd"/>
     </w:p>
     <w:p>
       <w:pPr>
@@ -448,8 +457,17 @@
           <w:rFonts w:ascii="Verdana" w:hAnsi="Verdana"/>
           <w:b/>
         </w:rPr>
-        <w:t>Bilal Itani</w:t>
-      </w:r>
+        <w:t xml:space="preserve">Bilal </w:t>
+      </w:r>
+      <w:proofErr w:type="spellStart"/>
+      <w:r>
+        <w:rPr>
+          <w:rFonts w:ascii="Verdana" w:hAnsi="Verdana"/>
+          <w:b/>
+        </w:rPr>
+        <w:t>Itani</w:t>
+      </w:r>
+      <w:proofErr w:type="spellEnd"/>
       <w:r>
         <w:rPr>
           <w:rFonts w:ascii="Verdana" w:hAnsi="Verdana"/>
@@ -624,7 +642,39 @@
           <w:rFonts w:ascii="Verdana" w:hAnsi="Verdana"/>
           <w:bCs/>
         </w:rPr>
-        <w:t>Ensuite, on appelle nos fonctions « readAdress et readPort »</w:t>
+        <w:t>Ensuite, on appelle nos fonctions « </w:t>
+      </w:r>
+      <w:proofErr w:type="spellStart"/>
+      <w:r>
+        <w:rPr>
+          <w:rFonts w:ascii="Verdana" w:hAnsi="Verdana"/>
+          <w:bCs/>
+        </w:rPr>
+        <w:t>readAdress</w:t>
+      </w:r>
+      <w:proofErr w:type="spellEnd"/>
+      <w:r>
+        <w:rPr>
+          <w:rFonts w:ascii="Verdana" w:hAnsi="Verdana"/>
+          <w:bCs/>
+        </w:rPr>
+        <w:t xml:space="preserve"> et </w:t>
+      </w:r>
+      <w:proofErr w:type="spellStart"/>
+      <w:r>
+        <w:rPr>
+          <w:rFonts w:ascii="Verdana" w:hAnsi="Verdana"/>
+          <w:bCs/>
+        </w:rPr>
+        <w:t>readPort</w:t>
+      </w:r>
+      <w:proofErr w:type="spellEnd"/>
+      <w:r>
+        <w:rPr>
+          <w:rFonts w:ascii="Verdana" w:hAnsi="Verdana"/>
+          <w:bCs/>
+        </w:rPr>
+        <w:t> »</w:t>
       </w:r>
       <w:r>
         <w:rPr>
@@ -684,7 +734,35 @@
         <w:rPr>
           <w:rFonts w:ascii="Verdana" w:hAnsi="Verdana"/>
         </w:rPr>
-        <w:t xml:space="preserve"> dans nos fonctions « ipValidation et portValidation »</w:t>
+        <w:t xml:space="preserve"> dans nos fonctions « </w:t>
+      </w:r>
+      <w:proofErr w:type="spellStart"/>
+      <w:r>
+        <w:rPr>
+          <w:rFonts w:ascii="Verdana" w:hAnsi="Verdana"/>
+        </w:rPr>
+        <w:t>ipValidation</w:t>
+      </w:r>
+      <w:proofErr w:type="spellEnd"/>
+      <w:r>
+        <w:rPr>
+          <w:rFonts w:ascii="Verdana" w:hAnsi="Verdana"/>
+        </w:rPr>
+        <w:t xml:space="preserve"> et </w:t>
+      </w:r>
+      <w:proofErr w:type="spellStart"/>
+      <w:r>
+        <w:rPr>
+          <w:rFonts w:ascii="Verdana" w:hAnsi="Verdana"/>
+        </w:rPr>
+        <w:t>portValidation</w:t>
+      </w:r>
+      <w:proofErr w:type="spellEnd"/>
+      <w:r>
+        <w:rPr>
+          <w:rFonts w:ascii="Verdana" w:hAnsi="Verdana"/>
+        </w:rPr>
+        <w:t> »</w:t>
       </w:r>
       <w:r>
         <w:rPr>
@@ -726,7 +804,35 @@
         <w:rPr>
           <w:rFonts w:ascii="Verdana" w:hAnsi="Verdana"/>
         </w:rPr>
-        <w:t xml:space="preserve">dans un string et ensuite appelé « Pattern.compile et Pattern.matcher » pour valider une saisie selon </w:t>
+        <w:t>dans un string et ensuite appelé « </w:t>
+      </w:r>
+      <w:proofErr w:type="spellStart"/>
+      <w:r>
+        <w:rPr>
+          <w:rFonts w:ascii="Verdana" w:hAnsi="Verdana"/>
+        </w:rPr>
+        <w:t>Pattern.compile</w:t>
+      </w:r>
+      <w:proofErr w:type="spellEnd"/>
+      <w:r>
+        <w:rPr>
+          <w:rFonts w:ascii="Verdana" w:hAnsi="Verdana"/>
+        </w:rPr>
+        <w:t xml:space="preserve"> et </w:t>
+      </w:r>
+      <w:proofErr w:type="spellStart"/>
+      <w:r>
+        <w:rPr>
+          <w:rFonts w:ascii="Verdana" w:hAnsi="Verdana"/>
+        </w:rPr>
+        <w:t>Pattern.matcher</w:t>
+      </w:r>
+      <w:proofErr w:type="spellEnd"/>
+      <w:r>
+        <w:rPr>
+          <w:rFonts w:ascii="Verdana" w:hAnsi="Verdana"/>
+        </w:rPr>
+        <w:t xml:space="preserve"> » pour valider une saisie selon </w:t>
       </w:r>
       <w:r>
         <w:rPr>
@@ -750,7 +856,49 @@
         <w:rPr>
           <w:rFonts w:ascii="Verdana" w:hAnsi="Verdana"/>
         </w:rPr>
-        <w:t>. Nos fonctions « readAdress » et « readPort » appelent nos fonctions de validations</w:t>
+        <w:t>. Nos fonctions « </w:t>
+      </w:r>
+      <w:proofErr w:type="spellStart"/>
+      <w:r>
+        <w:rPr>
+          <w:rFonts w:ascii="Verdana" w:hAnsi="Verdana"/>
+        </w:rPr>
+        <w:t>readAdress</w:t>
+      </w:r>
+      <w:proofErr w:type="spellEnd"/>
+      <w:r>
+        <w:rPr>
+          <w:rFonts w:ascii="Verdana" w:hAnsi="Verdana"/>
+        </w:rPr>
+        <w:t> » et « </w:t>
+      </w:r>
+      <w:proofErr w:type="spellStart"/>
+      <w:r>
+        <w:rPr>
+          <w:rFonts w:ascii="Verdana" w:hAnsi="Verdana"/>
+        </w:rPr>
+        <w:t>readPort</w:t>
+      </w:r>
+      <w:proofErr w:type="spellEnd"/>
+      <w:r>
+        <w:rPr>
+          <w:rFonts w:ascii="Verdana" w:hAnsi="Verdana"/>
+        </w:rPr>
+        <w:t xml:space="preserve"> » </w:t>
+      </w:r>
+      <w:proofErr w:type="spellStart"/>
+      <w:r>
+        <w:rPr>
+          <w:rFonts w:ascii="Verdana" w:hAnsi="Verdana"/>
+        </w:rPr>
+        <w:t>appelent</w:t>
+      </w:r>
+      <w:proofErr w:type="spellEnd"/>
+      <w:r>
+        <w:rPr>
+          <w:rFonts w:ascii="Verdana" w:hAnsi="Verdana"/>
+        </w:rPr>
+        <w:t xml:space="preserve"> nos fonctions de validations</w:t>
       </w:r>
       <w:r>
         <w:rPr>
@@ -820,13 +968,83 @@
           <w:rFonts w:ascii="Verdana" w:hAnsi="Verdana"/>
         </w:rPr>
         <w:lastRenderedPageBreak/>
-        <w:t>Pour les commandes, on a utilisé une boucle do while dont la condition est que la commande écrite par le client n’est pas « exit ».  À l’intérieur de cette boucle, on prend l’input du client avec le scanner initialisé au tout début dans le code du client. On appele notre fonction « readCommand » qui prend l’input « raw » et le sépare ou non selon le type de commande reçu. Cette fonction retourne un tableau de string qui contient 2 parties.</w:t>
-      </w:r>
-      <w:r>
-        <w:rPr>
-          <w:rFonts w:ascii="Verdana" w:hAnsi="Verdana"/>
-        </w:rPr>
-        <w:t xml:space="preserve"> La première partie correspond au nom de la commande (ls, cd, mkdir, …) et la deuxième correspond aux options d’une commande (le répertoire qu’on veut s’y déplacer ou créer, …).</w:t>
+        <w:t xml:space="preserve">Pour les commandes, on a utilisé une boucle do </w:t>
+      </w:r>
+      <w:proofErr w:type="spellStart"/>
+      <w:r>
+        <w:rPr>
+          <w:rFonts w:ascii="Verdana" w:hAnsi="Verdana"/>
+        </w:rPr>
+        <w:t>while</w:t>
+      </w:r>
+      <w:proofErr w:type="spellEnd"/>
+      <w:r>
+        <w:rPr>
+          <w:rFonts w:ascii="Verdana" w:hAnsi="Verdana"/>
+        </w:rPr>
+        <w:t xml:space="preserve"> dont la condition est que la commande écrite par le client n’est pas « exit ».  À l’intérieur de cette boucle, on prend l’input du client avec le scanner initialisé au tout début dans le code du client. On </w:t>
+      </w:r>
+      <w:proofErr w:type="spellStart"/>
+      <w:r>
+        <w:rPr>
+          <w:rFonts w:ascii="Verdana" w:hAnsi="Verdana"/>
+        </w:rPr>
+        <w:t>appele</w:t>
+      </w:r>
+      <w:proofErr w:type="spellEnd"/>
+      <w:r>
+        <w:rPr>
+          <w:rFonts w:ascii="Verdana" w:hAnsi="Verdana"/>
+        </w:rPr>
+        <w:t xml:space="preserve"> notre fonction « </w:t>
+      </w:r>
+      <w:proofErr w:type="spellStart"/>
+      <w:r>
+        <w:rPr>
+          <w:rFonts w:ascii="Verdana" w:hAnsi="Verdana"/>
+        </w:rPr>
+        <w:t>readCommand</w:t>
+      </w:r>
+      <w:proofErr w:type="spellEnd"/>
+      <w:r>
+        <w:rPr>
+          <w:rFonts w:ascii="Verdana" w:hAnsi="Verdana"/>
+        </w:rPr>
+        <w:t> » qui prend l’input « </w:t>
+      </w:r>
+      <w:proofErr w:type="spellStart"/>
+      <w:r>
+        <w:rPr>
+          <w:rFonts w:ascii="Verdana" w:hAnsi="Verdana"/>
+        </w:rPr>
+        <w:t>raw</w:t>
+      </w:r>
+      <w:proofErr w:type="spellEnd"/>
+      <w:r>
+        <w:rPr>
+          <w:rFonts w:ascii="Verdana" w:hAnsi="Verdana"/>
+        </w:rPr>
+        <w:t> » et le sépare ou non selon le type de commande reçu. Cette fonction retourne un tableau de string qui contient 2 parties.</w:t>
+      </w:r>
+      <w:r>
+        <w:rPr>
+          <w:rFonts w:ascii="Verdana" w:hAnsi="Verdana"/>
+        </w:rPr>
+        <w:t xml:space="preserve"> La première partie correspond au nom de la commande (ls, cd, </w:t>
+      </w:r>
+      <w:proofErr w:type="spellStart"/>
+      <w:r>
+        <w:rPr>
+          <w:rFonts w:ascii="Verdana" w:hAnsi="Verdana"/>
+        </w:rPr>
+        <w:t>mkdir</w:t>
+      </w:r>
+      <w:proofErr w:type="spellEnd"/>
+      <w:r>
+        <w:rPr>
+          <w:rFonts w:ascii="Verdana" w:hAnsi="Verdana"/>
+        </w:rPr>
+        <w:t>, …) et la deuxième correspond aux options d’une commande (le répertoire qu’on veut s’y déplacer ou créer, …).</w:t>
       </w:r>
       <w:r>
         <w:rPr>
@@ -838,7 +1056,49 @@
         <w:rPr>
           <w:rFonts w:ascii="Verdana" w:hAnsi="Verdana"/>
         </w:rPr>
-        <w:t>La classe client envoit cette commande via « out.writeUTF » pour que le « ClientHandler » puisse lire et effectuer la commande en question</w:t>
+        <w:t xml:space="preserve">La classe client </w:t>
+      </w:r>
+      <w:proofErr w:type="spellStart"/>
+      <w:r>
+        <w:rPr>
+          <w:rFonts w:ascii="Verdana" w:hAnsi="Verdana"/>
+        </w:rPr>
+        <w:t>envoit</w:t>
+      </w:r>
+      <w:proofErr w:type="spellEnd"/>
+      <w:r>
+        <w:rPr>
+          <w:rFonts w:ascii="Verdana" w:hAnsi="Verdana"/>
+        </w:rPr>
+        <w:t xml:space="preserve"> cette commande via « </w:t>
+      </w:r>
+      <w:proofErr w:type="spellStart"/>
+      <w:r>
+        <w:rPr>
+          <w:rFonts w:ascii="Verdana" w:hAnsi="Verdana"/>
+        </w:rPr>
+        <w:t>out.writeUTF</w:t>
+      </w:r>
+      <w:proofErr w:type="spellEnd"/>
+      <w:r>
+        <w:rPr>
+          <w:rFonts w:ascii="Verdana" w:hAnsi="Verdana"/>
+        </w:rPr>
+        <w:t> » pour que le « </w:t>
+      </w:r>
+      <w:proofErr w:type="spellStart"/>
+      <w:r>
+        <w:rPr>
+          <w:rFonts w:ascii="Verdana" w:hAnsi="Verdana"/>
+        </w:rPr>
+        <w:t>ClientHandler</w:t>
+      </w:r>
+      <w:proofErr w:type="spellEnd"/>
+      <w:r>
+        <w:rPr>
+          <w:rFonts w:ascii="Verdana" w:hAnsi="Verdana"/>
+        </w:rPr>
+        <w:t> » puisse lire et effectuer la commande en question</w:t>
       </w:r>
       <w:r>
         <w:rPr>
@@ -891,6 +1151,112 @@
           <w:rFonts w:ascii="Verdana" w:hAnsi="Verdana"/>
         </w:rPr>
       </w:pPr>
+      <w:r>
+        <w:rPr>
+          <w:rFonts w:ascii="Verdana" w:hAnsi="Verdana"/>
+        </w:rPr>
+        <w:t>Pour le téléversement, on appelle la méthode « </w:t>
+      </w:r>
+      <w:proofErr w:type="spellStart"/>
+      <w:r>
+        <w:rPr>
+          <w:rFonts w:ascii="Verdana" w:hAnsi="Verdana"/>
+        </w:rPr>
+        <w:t>upload</w:t>
+      </w:r>
+      <w:proofErr w:type="spellEnd"/>
+      <w:r>
+        <w:rPr>
+          <w:rFonts w:ascii="Verdana" w:hAnsi="Verdana"/>
+        </w:rPr>
+        <w:t> » qui</w:t>
+      </w:r>
+      <w:r>
+        <w:rPr>
+          <w:rFonts w:ascii="Verdana" w:hAnsi="Verdana"/>
+        </w:rPr>
+        <w:t xml:space="preserve"> prend en entrée une chaîne de caractères "</w:t>
+      </w:r>
+      <w:proofErr w:type="spellStart"/>
+      <w:r>
+        <w:rPr>
+          <w:rFonts w:ascii="Verdana" w:hAnsi="Verdana"/>
+        </w:rPr>
+        <w:t>nameAndFormat</w:t>
+      </w:r>
+      <w:proofErr w:type="spellEnd"/>
+      <w:r>
+        <w:rPr>
+          <w:rFonts w:ascii="Verdana" w:hAnsi="Verdana"/>
+        </w:rPr>
+        <w:t>" représentant le nom et le format du fichier à écrire, ainsi qu'un objet "</w:t>
+      </w:r>
+      <w:proofErr w:type="spellStart"/>
+      <w:r>
+        <w:rPr>
+          <w:rFonts w:ascii="Verdana" w:hAnsi="Verdana"/>
+        </w:rPr>
+        <w:t>DataInputStream</w:t>
+      </w:r>
+      <w:proofErr w:type="spellEnd"/>
+      <w:r>
+        <w:rPr>
+          <w:rFonts w:ascii="Verdana" w:hAnsi="Verdana"/>
+        </w:rPr>
+        <w:t>" qui est utilisé pour lire les données d'entrée. La méthode crée un nouvel objet "File" à partir du nom de fichier et du répertoire courant, puis ouvre un flux de sortie pour écrire les données dans le fichier. La méthode utilise une boucle "</w:t>
+      </w:r>
+      <w:proofErr w:type="spellStart"/>
+      <w:r>
+        <w:rPr>
+          <w:rFonts w:ascii="Verdana" w:hAnsi="Verdana"/>
+        </w:rPr>
+        <w:t>while</w:t>
+      </w:r>
+      <w:proofErr w:type="spellEnd"/>
+      <w:r>
+        <w:rPr>
+          <w:rFonts w:ascii="Verdana" w:hAnsi="Verdana"/>
+        </w:rPr>
+        <w:t>" pour lire les données d'entrée à partir du flux de données, puis écrit les données lues dans le fichier. La boucle s'arrête lorsque la fin du flux est atteinte ou si une erreur de délai d'attente se produit. Enfin, la méthode ferme le flux de sortie et renvoie "</w:t>
+      </w:r>
+      <w:proofErr w:type="spellStart"/>
+      <w:r>
+        <w:rPr>
+          <w:rFonts w:ascii="Verdana" w:hAnsi="Verdana"/>
+        </w:rPr>
+        <w:t>true</w:t>
+      </w:r>
+      <w:proofErr w:type="spellEnd"/>
+      <w:r>
+        <w:rPr>
+          <w:rFonts w:ascii="Verdana" w:hAnsi="Verdana"/>
+        </w:rPr>
+        <w:t>" si l'opération s'est déroulée avec succès ou "false" s'il y a eu une erreur.</w:t>
+      </w:r>
+    </w:p>
+    <w:p>
+      <w:pPr>
+        <w:spacing w:line="360" w:lineRule="auto"/>
+        <w:jc w:val="both"/>
+        <w:rPr>
+          <w:rFonts w:ascii="Verdana" w:hAnsi="Verdana"/>
+        </w:rPr>
+      </w:pPr>
+      <w:r>
+        <w:rPr>
+          <w:rFonts w:ascii="Verdana" w:hAnsi="Verdana"/>
+        </w:rPr>
+        <w:t>Pour le téléchargement, …</w:t>
+      </w:r>
+    </w:p>
+    <w:p>
+      <w:pPr>
+        <w:spacing w:line="360" w:lineRule="auto"/>
+        <w:jc w:val="both"/>
+        <w:rPr>
+          <w:rFonts w:ascii="Verdana" w:hAnsi="Verdana"/>
+        </w:rPr>
+      </w:pPr>
     </w:p>
     <w:p>
       <w:pPr>
@@ -919,6 +1285,7 @@
         <w:rPr>
           <w:rFonts w:ascii="Verdana" w:hAnsi="Verdana"/>
         </w:rPr>
+        <w:lastRenderedPageBreak/>
         <w:t xml:space="preserve">On </w:t>
       </w:r>
       <w:r>
@@ -931,7 +1298,21 @@
         <w:rPr>
           <w:rFonts w:ascii="Verdana" w:hAnsi="Verdana"/>
         </w:rPr>
-        <w:t xml:space="preserve"> la fonction « cd » avec l’argument « commandOption </w:t>
+        <w:t xml:space="preserve"> la fonction « cd » avec l’argument « </w:t>
+      </w:r>
+      <w:proofErr w:type="spellStart"/>
+      <w:r>
+        <w:rPr>
+          <w:rFonts w:ascii="Verdana" w:hAnsi="Verdana"/>
+        </w:rPr>
+        <w:t>commandOption</w:t>
+      </w:r>
+      <w:proofErr w:type="spellEnd"/>
+      <w:r>
+        <w:rPr>
+          <w:rFonts w:ascii="Verdana" w:hAnsi="Verdana"/>
+        </w:rPr>
+        <w:t xml:space="preserve"> </w:t>
       </w:r>
       <w:r>
         <w:rPr>
@@ -967,13 +1348,41 @@
         <w:rPr>
           <w:rFonts w:ascii="Verdana" w:hAnsi="Verdana"/>
         </w:rPr>
-        <w:t xml:space="preserve"> « currentFile » à un nouveau File. On ajoute au chemin de l’ancien File </w:t>
-      </w:r>
-      <w:r>
-        <w:rPr>
-          <w:rFonts w:ascii="Verdana" w:hAnsi="Verdana"/>
-        </w:rPr>
-        <w:t>la partie « commandOption »</w:t>
+        <w:t xml:space="preserve"> « </w:t>
+      </w:r>
+      <w:proofErr w:type="spellStart"/>
+      <w:r>
+        <w:rPr>
+          <w:rFonts w:ascii="Verdana" w:hAnsi="Verdana"/>
+        </w:rPr>
+        <w:t>currentFile</w:t>
+      </w:r>
+      <w:proofErr w:type="spellEnd"/>
+      <w:r>
+        <w:rPr>
+          <w:rFonts w:ascii="Verdana" w:hAnsi="Verdana"/>
+        </w:rPr>
+        <w:t xml:space="preserve"> » à un nouveau File. On ajoute au chemin de l’ancien File </w:t>
+      </w:r>
+      <w:r>
+        <w:rPr>
+          <w:rFonts w:ascii="Verdana" w:hAnsi="Verdana"/>
+        </w:rPr>
+        <w:t>la partie « </w:t>
+      </w:r>
+      <w:proofErr w:type="spellStart"/>
+      <w:r>
+        <w:rPr>
+          <w:rFonts w:ascii="Verdana" w:hAnsi="Verdana"/>
+        </w:rPr>
+        <w:t>commandOption</w:t>
+      </w:r>
+      <w:proofErr w:type="spellEnd"/>
+      <w:r>
+        <w:rPr>
+          <w:rFonts w:ascii="Verdana" w:hAnsi="Verdana"/>
+        </w:rPr>
+        <w:t> »</w:t>
       </w:r>
       <w:r>
         <w:rPr>
@@ -991,8 +1400,16 @@
         <w:rPr>
           <w:rFonts w:ascii="Verdana" w:hAnsi="Verdana"/>
         </w:rPr>
-        <w:t>"Vous êtes dans le dossier "+currentFile</w:t>
-      </w:r>
+        <w:t>"Vous êtes dans le dossier "+</w:t>
+      </w:r>
+      <w:proofErr w:type="spellStart"/>
+      <w:r>
+        <w:rPr>
+          <w:rFonts w:ascii="Verdana" w:hAnsi="Verdana"/>
+        </w:rPr>
+        <w:t>currentFile</w:t>
+      </w:r>
+      <w:proofErr w:type="spellEnd"/>
       <w:r>
         <w:rPr>
           <w:rFonts w:ascii="Verdana" w:hAnsi="Verdana"/>
@@ -1032,60 +1449,370 @@
           <w:rFonts w:ascii="Verdana" w:hAnsi="Verdana"/>
         </w:rPr>
       </w:pPr>
-    </w:p>
-    <w:p>
-      <w:pPr>
-        <w:spacing w:line="360" w:lineRule="auto"/>
-        <w:jc w:val="both"/>
-        <w:rPr>
-          <w:rFonts w:ascii="Verdana" w:hAnsi="Verdana"/>
-        </w:rPr>
-      </w:pPr>
+      <w:r>
+        <w:rPr>
+          <w:rFonts w:ascii="Verdana" w:hAnsi="Verdana"/>
+        </w:rPr>
+        <w:t xml:space="preserve">On appelle </w:t>
+      </w:r>
+      <w:r>
+        <w:rPr>
+          <w:rFonts w:ascii="Verdana" w:hAnsi="Verdana"/>
+        </w:rPr>
+        <w:t>l</w:t>
+      </w:r>
+      <w:r>
+        <w:rPr>
+          <w:rFonts w:ascii="Verdana" w:hAnsi="Verdana"/>
+        </w:rPr>
+        <w:t xml:space="preserve">a </w:t>
+      </w:r>
+      <w:r>
+        <w:rPr>
+          <w:rFonts w:ascii="Verdana" w:hAnsi="Verdana"/>
+        </w:rPr>
+        <w:t>fonction « ls »</w:t>
+      </w:r>
+      <w:r>
+        <w:rPr>
+          <w:rFonts w:ascii="Verdana" w:hAnsi="Verdana"/>
+        </w:rPr>
+        <w:t xml:space="preserve"> utilise la méthode "</w:t>
+      </w:r>
+      <w:proofErr w:type="spellStart"/>
+      <w:r>
+        <w:rPr>
+          <w:rFonts w:ascii="Verdana" w:hAnsi="Verdana"/>
+        </w:rPr>
+        <w:t>listFiles</w:t>
+      </w:r>
+      <w:proofErr w:type="spellEnd"/>
+      <w:r>
+        <w:rPr>
+          <w:rFonts w:ascii="Verdana" w:hAnsi="Verdana"/>
+        </w:rPr>
+        <w:t xml:space="preserve">()" </w:t>
+      </w:r>
+      <w:r>
+        <w:rPr>
+          <w:rFonts w:ascii="Verdana" w:hAnsi="Verdana"/>
+        </w:rPr>
+        <w:t>sur la variable « </w:t>
+      </w:r>
+      <w:proofErr w:type="spellStart"/>
+      <w:r>
+        <w:rPr>
+          <w:rFonts w:ascii="Verdana" w:hAnsi="Verdana"/>
+        </w:rPr>
+        <w:t>currentFile</w:t>
+      </w:r>
+      <w:proofErr w:type="spellEnd"/>
+      <w:r>
+        <w:rPr>
+          <w:rFonts w:ascii="Verdana" w:hAnsi="Verdana"/>
+        </w:rPr>
+        <w:t xml:space="preserve"> » </w:t>
+      </w:r>
+      <w:r>
+        <w:rPr>
+          <w:rFonts w:ascii="Verdana" w:hAnsi="Verdana"/>
+        </w:rPr>
+        <w:t>pour obtenir un tableau des fichiers et dossiers, et utilise une boucle "for" pour parcourir le tableau. Pour chaque élément du tableau, la méthode utilise "</w:t>
+      </w:r>
+      <w:proofErr w:type="spellStart"/>
+      <w:r>
+        <w:rPr>
+          <w:rFonts w:ascii="Verdana" w:hAnsi="Verdana"/>
+        </w:rPr>
+        <w:t>isDirectory</w:t>
+      </w:r>
+      <w:proofErr w:type="spellEnd"/>
+      <w:r>
+        <w:rPr>
+          <w:rFonts w:ascii="Verdana" w:hAnsi="Verdana"/>
+        </w:rPr>
+        <w:t>()" et "</w:t>
+      </w:r>
+      <w:proofErr w:type="spellStart"/>
+      <w:r>
+        <w:rPr>
+          <w:rFonts w:ascii="Verdana" w:hAnsi="Verdana"/>
+        </w:rPr>
+        <w:t>isFile</w:t>
+      </w:r>
+      <w:proofErr w:type="spellEnd"/>
+      <w:r>
+        <w:rPr>
+          <w:rFonts w:ascii="Verdana" w:hAnsi="Verdana"/>
+        </w:rPr>
+        <w:t>()" pour déterminer s'il s'agit d'un dossier ou d'un fichier, puis ajoute la chaîne appropriée à la chaîne de caractères "</w:t>
+      </w:r>
+      <w:proofErr w:type="spellStart"/>
+      <w:r>
+        <w:rPr>
+          <w:rFonts w:ascii="Verdana" w:hAnsi="Verdana"/>
+        </w:rPr>
+        <w:t>returnString</w:t>
+      </w:r>
+      <w:proofErr w:type="spellEnd"/>
+      <w:r>
+        <w:rPr>
+          <w:rFonts w:ascii="Verdana" w:hAnsi="Verdana"/>
+        </w:rPr>
+        <w:t>". La méthode renvoie finalement "</w:t>
+      </w:r>
+      <w:proofErr w:type="spellStart"/>
+      <w:r>
+        <w:rPr>
+          <w:rFonts w:ascii="Verdana" w:hAnsi="Verdana"/>
+        </w:rPr>
+        <w:t>returnString</w:t>
+      </w:r>
+      <w:proofErr w:type="spellEnd"/>
+      <w:r>
+        <w:rPr>
+          <w:rFonts w:ascii="Verdana" w:hAnsi="Verdana"/>
+        </w:rPr>
+        <w:t>" contenant la liste des fichiers et dossiers.</w:t>
+      </w:r>
+    </w:p>
+    <w:p>
+      <w:pPr>
+        <w:spacing w:line="360" w:lineRule="auto"/>
+        <w:jc w:val="both"/>
+        <w:rPr>
+          <w:rFonts w:ascii="Verdana" w:hAnsi="Verdana"/>
+        </w:rPr>
+      </w:pPr>
+    </w:p>
+    <w:p>
+      <w:pPr>
+        <w:spacing w:line="360" w:lineRule="auto"/>
+        <w:jc w:val="both"/>
+        <w:rPr>
+          <w:rFonts w:ascii="Verdana" w:hAnsi="Verdana"/>
+        </w:rPr>
+      </w:pPr>
+      <w:r>
+        <w:rPr>
+          <w:rFonts w:ascii="Verdana" w:hAnsi="Verdana"/>
+        </w:rPr>
+        <w:t xml:space="preserve"> 6. Pouvoir créer un répertoire à partir du client sur le serveur de stockage à partir du client </w:t>
+      </w:r>
+    </w:p>
+    <w:p>
+      <w:pPr>
+        <w:spacing w:line="360" w:lineRule="auto"/>
+        <w:jc w:val="both"/>
+        <w:rPr>
+          <w:rFonts w:ascii="Verdana" w:hAnsi="Verdana"/>
+        </w:rPr>
+      </w:pPr>
+      <w:r>
+        <w:rPr>
+          <w:rFonts w:ascii="Verdana" w:hAnsi="Verdana"/>
+        </w:rPr>
+        <w:t>On appelle la fonction « </w:t>
+      </w:r>
+      <w:proofErr w:type="spellStart"/>
+      <w:r>
+        <w:rPr>
+          <w:rFonts w:ascii="Verdana" w:hAnsi="Verdana"/>
+        </w:rPr>
+        <w:t>mkdir</w:t>
+      </w:r>
+      <w:proofErr w:type="spellEnd"/>
+      <w:r>
+        <w:rPr>
+          <w:rFonts w:ascii="Verdana" w:hAnsi="Verdana"/>
+        </w:rPr>
+        <w:t> »</w:t>
+      </w:r>
+      <w:r>
+        <w:rPr>
+          <w:rFonts w:ascii="Verdana" w:hAnsi="Verdana"/>
+        </w:rPr>
+        <w:t xml:space="preserve"> (la </w:t>
+      </w:r>
+      <w:r>
+        <w:rPr>
+          <w:rFonts w:ascii="Verdana" w:hAnsi="Verdana"/>
+        </w:rPr>
+        <w:t>nôtre</w:t>
+      </w:r>
+      <w:r>
+        <w:rPr>
+          <w:rFonts w:ascii="Verdana" w:hAnsi="Verdana"/>
+        </w:rPr>
+        <w:t>)</w:t>
+      </w:r>
+      <w:r>
+        <w:rPr>
+          <w:rFonts w:ascii="Verdana" w:hAnsi="Verdana"/>
+        </w:rPr>
+        <w:t xml:space="preserve"> qui prend comme argument</w:t>
+      </w:r>
+      <w:r>
+        <w:rPr>
+          <w:rFonts w:ascii="Verdana" w:hAnsi="Verdana"/>
+        </w:rPr>
+        <w:t xml:space="preserve"> "</w:t>
+      </w:r>
+      <w:proofErr w:type="spellStart"/>
+      <w:r>
+        <w:rPr>
+          <w:rFonts w:ascii="Verdana" w:hAnsi="Verdana"/>
+        </w:rPr>
+        <w:t>commandOption</w:t>
+      </w:r>
+      <w:proofErr w:type="spellEnd"/>
+      <w:r>
+        <w:rPr>
+          <w:rFonts w:ascii="Verdana" w:hAnsi="Verdana"/>
+        </w:rPr>
+        <w:t xml:space="preserve">" représentant le nom du dossier à créer. </w:t>
+      </w:r>
+      <w:r>
+        <w:rPr>
+          <w:rFonts w:ascii="Verdana" w:hAnsi="Verdana"/>
+        </w:rPr>
+        <w:t xml:space="preserve">On crée un nouvel objet « File » en utilisant le répertoire courant et </w:t>
+      </w:r>
+      <w:proofErr w:type="spellStart"/>
+      <w:r>
+        <w:rPr>
+          <w:rFonts w:ascii="Verdana" w:hAnsi="Verdana"/>
+        </w:rPr>
+        <w:t>commandOption</w:t>
+      </w:r>
+      <w:proofErr w:type="spellEnd"/>
+      <w:r>
+        <w:rPr>
+          <w:rFonts w:ascii="Verdana" w:hAnsi="Verdana"/>
+        </w:rPr>
+        <w:t xml:space="preserve">. La fonction </w:t>
+      </w:r>
+      <w:r>
+        <w:rPr>
+          <w:rFonts w:ascii="Verdana" w:hAnsi="Verdana"/>
+        </w:rPr>
+        <w:t>appelle la méthode native de java « </w:t>
+      </w:r>
+      <w:proofErr w:type="spellStart"/>
+      <w:r>
+        <w:rPr>
+          <w:rFonts w:ascii="Verdana" w:hAnsi="Verdana"/>
+        </w:rPr>
+        <w:t>mkdir</w:t>
+      </w:r>
+      <w:proofErr w:type="spellEnd"/>
+      <w:r>
+        <w:rPr>
+          <w:rFonts w:ascii="Verdana" w:hAnsi="Verdana"/>
+        </w:rPr>
+        <w:t> » pour créer le dossier voulu et retourne un booléen selon le succès de l’opération.</w:t>
+      </w:r>
+    </w:p>
+    <w:p>
+      <w:pPr>
+        <w:spacing w:line="360" w:lineRule="auto"/>
+        <w:jc w:val="both"/>
+        <w:rPr>
+          <w:rFonts w:ascii="Verdana" w:hAnsi="Verdana"/>
+        </w:rPr>
+      </w:pPr>
+    </w:p>
+    <w:p>
+      <w:pPr>
+        <w:spacing w:line="360" w:lineRule="auto"/>
+        <w:jc w:val="both"/>
+        <w:rPr>
+          <w:rFonts w:ascii="Verdana" w:hAnsi="Verdana"/>
+        </w:rPr>
+      </w:pPr>
+      <w:r>
+        <w:rPr>
+          <w:rFonts w:ascii="Verdana" w:hAnsi="Verdana"/>
+        </w:rPr>
+        <w:t xml:space="preserve">7. Pouvoir se déconnecter adéquatement du serveur de stockage </w:t>
+      </w:r>
+    </w:p>
+    <w:p>
+      <w:pPr>
+        <w:spacing w:line="360" w:lineRule="auto"/>
+        <w:jc w:val="both"/>
+        <w:rPr>
+          <w:rFonts w:ascii="Verdana" w:hAnsi="Verdana"/>
+        </w:rPr>
+      </w:pPr>
+      <w:r>
+        <w:rPr>
+          <w:rFonts w:ascii="Verdana" w:hAnsi="Verdana"/>
+        </w:rPr>
+        <w:t xml:space="preserve">Après que le client fait une commande « exit », le code sort de la boucle « do </w:t>
+      </w:r>
+      <w:proofErr w:type="spellStart"/>
+      <w:r>
+        <w:rPr>
+          <w:rFonts w:ascii="Verdana" w:hAnsi="Verdana"/>
+        </w:rPr>
+        <w:t>while</w:t>
+      </w:r>
+      <w:proofErr w:type="spellEnd"/>
+      <w:r>
+        <w:rPr>
+          <w:rFonts w:ascii="Verdana" w:hAnsi="Verdana"/>
+        </w:rPr>
+        <w:t xml:space="preserve"> » et on </w:t>
+      </w:r>
+      <w:proofErr w:type="spellStart"/>
+      <w:r>
+        <w:rPr>
+          <w:rFonts w:ascii="Verdana" w:hAnsi="Verdana"/>
+        </w:rPr>
+        <w:t>appele</w:t>
+      </w:r>
+      <w:proofErr w:type="spellEnd"/>
+      <w:r>
+        <w:rPr>
+          <w:rFonts w:ascii="Verdana" w:hAnsi="Verdana"/>
+        </w:rPr>
+        <w:t xml:space="preserve"> « </w:t>
+      </w:r>
+      <w:proofErr w:type="spellStart"/>
+      <w:r>
+        <w:rPr>
+          <w:rFonts w:ascii="Verdana" w:hAnsi="Verdana"/>
+        </w:rPr>
+        <w:t>input.close</w:t>
+      </w:r>
+      <w:proofErr w:type="spellEnd"/>
+      <w:r>
+        <w:rPr>
+          <w:rFonts w:ascii="Verdana" w:hAnsi="Verdana"/>
+        </w:rPr>
+        <w:t xml:space="preserve">() » pour fermer le scanner des saisies du client </w:t>
+      </w:r>
       <w:r>
         <w:rPr>
           <w:rFonts w:ascii="Verdana" w:hAnsi="Verdana"/>
         </w:rPr>
         <w:lastRenderedPageBreak/>
-        <w:t xml:space="preserve"> 6. Pouvoir créer un répertoire à partir du client sur le serveur de stockage à partir du client </w:t>
-      </w:r>
-    </w:p>
-    <w:p>
-      <w:pPr>
-        <w:spacing w:line="360" w:lineRule="auto"/>
-        <w:jc w:val="both"/>
-        <w:rPr>
-          <w:rFonts w:ascii="Verdana" w:hAnsi="Verdana"/>
-        </w:rPr>
-      </w:pPr>
-    </w:p>
-    <w:p>
-      <w:pPr>
-        <w:spacing w:line="360" w:lineRule="auto"/>
-        <w:jc w:val="both"/>
-        <w:rPr>
-          <w:rFonts w:ascii="Verdana" w:hAnsi="Verdana"/>
-        </w:rPr>
-      </w:pPr>
-      <w:r>
-        <w:rPr>
-          <w:rFonts w:ascii="Verdana" w:hAnsi="Verdana"/>
-        </w:rPr>
-        <w:t xml:space="preserve">7. Pouvoir se déconnecter adéquatement du serveur de stockage </w:t>
-      </w:r>
-    </w:p>
-    <w:p>
-      <w:pPr>
-        <w:spacing w:line="360" w:lineRule="auto"/>
-        <w:jc w:val="both"/>
-        <w:rPr>
-          <w:rFonts w:ascii="Verdana" w:hAnsi="Verdana"/>
-        </w:rPr>
-      </w:pPr>
-      <w:r>
-        <w:rPr>
-          <w:rFonts w:ascii="Verdana" w:hAnsi="Verdana"/>
-        </w:rPr>
-        <w:t>Après que le client fait une commande « exit », le code sort de la boucle « do while » et on appele « input.close() » pour fermer le scanner des saisies du client dans l’interface de la console et « socket.close() » pour fermer le socket qui permet la communication entre un client et le serveur.</w:t>
+        <w:t>dans l’interface de la console et « </w:t>
+      </w:r>
+      <w:proofErr w:type="spellStart"/>
+      <w:r>
+        <w:rPr>
+          <w:rFonts w:ascii="Verdana" w:hAnsi="Verdana"/>
+        </w:rPr>
+        <w:t>socket.close</w:t>
+      </w:r>
+      <w:proofErr w:type="spellEnd"/>
+      <w:r>
+        <w:rPr>
+          <w:rFonts w:ascii="Verdana" w:hAnsi="Verdana"/>
+        </w:rPr>
+        <w:t>() » pour fermer le socket qui permet la communication entre un client et le serveur.</w:t>
       </w:r>
     </w:p>
     <w:p>
@@ -1110,6 +1837,63 @@
           <w:rFonts w:ascii="Verdana" w:hAnsi="Verdana"/>
         </w:rPr>
         <w:t>8. Afficher en temps réel les demandes à traiter (logs au niveau de la console serveur</w:t>
+      </w:r>
+    </w:p>
+    <w:p>
+      <w:pPr>
+        <w:spacing w:line="360" w:lineRule="auto"/>
+        <w:jc w:val="both"/>
+        <w:rPr>
+          <w:rFonts w:ascii="Verdana" w:hAnsi="Verdana"/>
+        </w:rPr>
+      </w:pPr>
+      <w:r>
+        <w:rPr>
+          <w:rFonts w:ascii="Verdana" w:hAnsi="Verdana"/>
+        </w:rPr>
+        <w:t>À chaque demande à traiter, on appelle la fonction «</w:t>
+      </w:r>
+      <w:proofErr w:type="spellStart"/>
+      <w:r>
+        <w:rPr>
+          <w:rFonts w:ascii="Verdana" w:hAnsi="Verdana"/>
+        </w:rPr>
+        <w:t>System.out.println</w:t>
+      </w:r>
+      <w:proofErr w:type="spellEnd"/>
+      <w:r>
+        <w:rPr>
+          <w:rFonts w:ascii="Verdana" w:hAnsi="Verdana"/>
+        </w:rPr>
+        <w:t xml:space="preserve"> » pour les afficher, mais le client </w:t>
+      </w:r>
+      <w:proofErr w:type="spellStart"/>
+      <w:r>
+        <w:rPr>
+          <w:rFonts w:ascii="Verdana" w:hAnsi="Verdana"/>
+        </w:rPr>
+        <w:t>envoit</w:t>
+      </w:r>
+      <w:proofErr w:type="spellEnd"/>
+      <w:r>
+        <w:rPr>
+          <w:rFonts w:ascii="Verdana" w:hAnsi="Verdana"/>
+        </w:rPr>
+        <w:t xml:space="preserve"> les commandes au serveur avec la fonction « </w:t>
+      </w:r>
+      <w:proofErr w:type="spellStart"/>
+      <w:r>
+        <w:rPr>
+          <w:rFonts w:ascii="Verdana" w:hAnsi="Verdana"/>
+        </w:rPr>
+        <w:t>out.writeUTF</w:t>
+      </w:r>
+      <w:proofErr w:type="spellEnd"/>
+      <w:r>
+        <w:rPr>
+          <w:rFonts w:ascii="Verdana" w:hAnsi="Verdana"/>
+        </w:rPr>
+        <w:t> ».</w:t>
       </w:r>
     </w:p>
     <w:p>
@@ -1208,6 +1992,44 @@
     </w:p>
     <w:p>
       <w:pPr>
+        <w:pStyle w:val="ListParagraph"/>
+        <w:numPr>
+          <w:ilvl w:val="0"/>
+          <w:numId w:val="1"/>
+        </w:numPr>
+        <w:spacing w:line="360" w:lineRule="auto"/>
+        <w:jc w:val="both"/>
+        <w:rPr>
+          <w:rFonts w:ascii="Verdana" w:hAnsi="Verdana"/>
+          <w:bCs/>
+        </w:rPr>
+      </w:pPr>
+      <w:r>
+        <w:rPr>
+          <w:rFonts w:ascii="Verdana" w:hAnsi="Verdana"/>
+          <w:bCs/>
+        </w:rPr>
+        <w:t xml:space="preserve">On a eu de la difficulté par rapport à la duplication de code et de lisibilité. On a du créé une classe « Tools » pour séparé en fonctions les solutions pour le </w:t>
+      </w:r>
+      <w:proofErr w:type="spellStart"/>
+      <w:r>
+        <w:rPr>
+          <w:rFonts w:ascii="Verdana" w:hAnsi="Verdana"/>
+          <w:bCs/>
+        </w:rPr>
+        <w:t>tp</w:t>
+      </w:r>
+      <w:proofErr w:type="spellEnd"/>
+      <w:r>
+        <w:rPr>
+          <w:rFonts w:ascii="Verdana" w:hAnsi="Verdana"/>
+          <w:bCs/>
+        </w:rPr>
+        <w:t>.</w:t>
+      </w:r>
+    </w:p>
+    <w:p>
+      <w:pPr>
         <w:spacing w:line="360" w:lineRule="auto"/>
         <w:jc w:val="both"/>
         <w:rPr>
@@ -1247,7 +2069,7 @@
           <w:rFonts w:ascii="Verdana" w:hAnsi="Verdana"/>
           <w:bCs/>
         </w:rPr>
-        <w:t>xx</w:t>
+        <w:t>On n’a pas vraiment de critiques et améliorations par rapport au laboratoire. Nous avons trouvé ce laboratoire assez utile et intéressant à faire.</w:t>
       </w:r>
     </w:p>
     <w:p>
@@ -1283,15 +2105,52 @@
         <w:jc w:val="both"/>
         <w:rPr>
           <w:rFonts w:ascii="Verdana" w:hAnsi="Verdana"/>
-          <w:b/>
-        </w:rPr>
-      </w:pPr>
-      <w:r>
-        <w:rPr>
-          <w:rFonts w:ascii="Verdana" w:hAnsi="Verdana"/>
-          <w:bCs/>
-        </w:rPr>
-        <w:t>xx</w:t>
+          <w:bCs/>
+        </w:rPr>
+      </w:pPr>
+      <w:r>
+        <w:rPr>
+          <w:rFonts w:ascii="Verdana" w:hAnsi="Verdana"/>
+          <w:bCs/>
+        </w:rPr>
+        <w:t xml:space="preserve">Ce laboratoire sort des </w:t>
+      </w:r>
+      <w:proofErr w:type="spellStart"/>
+      <w:r>
+        <w:rPr>
+          <w:rFonts w:ascii="Verdana" w:hAnsi="Verdana"/>
+          <w:bCs/>
+        </w:rPr>
+        <w:t>tp</w:t>
+      </w:r>
+      <w:proofErr w:type="spellEnd"/>
+      <w:r>
+        <w:rPr>
+          <w:rFonts w:ascii="Verdana" w:hAnsi="Verdana"/>
+          <w:bCs/>
+        </w:rPr>
+        <w:t xml:space="preserve"> ordinaires auxquels ont été habitué. </w:t>
+      </w:r>
+      <w:r>
+        <w:rPr>
+          <w:rFonts w:ascii="Verdana" w:hAnsi="Verdana"/>
+          <w:bCs/>
+        </w:rPr>
+        <w:t xml:space="preserve">On </w:t>
+      </w:r>
+      <w:r>
+        <w:rPr>
+          <w:rFonts w:ascii="Verdana" w:hAnsi="Verdana"/>
+          <w:bCs/>
+        </w:rPr>
+        <w:t>apprit</w:t>
+      </w:r>
+      <w:r>
+        <w:rPr>
+          <w:rFonts w:ascii="Verdana" w:hAnsi="Verdana"/>
+          <w:bCs/>
+        </w:rPr>
+        <w:t xml:space="preserve"> à faire communique un client et un serveur grâce à la réseautique avec les socket. Nos attentes ont été comblés.</w:t>
       </w:r>
     </w:p>
     <w:sectPr>

</xml_diff>